<commit_message>
Imagedetection working on Windows with tesseract 3.x
</commit_message>
<xml_diff>
--- a/image_detection/HowToInstallPyhtonWindows.docx
+++ b/image_detection/HowToInstallPyhtonWindows.docx
@@ -8,19 +8,6 @@
       </w:r>
     </w:p>
     <w:p>
-      <w:hyperlink r:id="rId4" w:history="1">
-        <w:r>
-          <w:rPr>
-            <w:rStyle w:val="Hyperlink"/>
-          </w:rPr>
-          <w:t>https://www.microsoft.com/en-us/download/confirmation.aspx?id=44266</w:t>
-        </w:r>
-      </w:hyperlink>
-      <w:r>
-        <w:t xml:space="preserve"> herunterladen und installieren</w:t>
-      </w:r>
-    </w:p>
-    <w:p>
       <w:r>
         <w:rPr>
           <w:rStyle w:val="Hyperlink"/>
@@ -30,10 +17,14 @@
       <w:r>
         <w:t xml:space="preserve"> </w:t>
       </w:r>
-      <w:bookmarkStart w:id="0" w:name="_GoBack"/>
-      <w:bookmarkEnd w:id="0"/>
       <w:r>
         <w:t>installieren</w:t>
+      </w:r>
+      <w:r>
+        <w:t>, VERSION 3.x installieren</w:t>
+      </w:r>
+      <w:r>
+        <w:t xml:space="preserve"> (Whitelisting von Zahlen funktioniert bei 4.x nicht)</w:t>
       </w:r>
     </w:p>
     <w:p>
@@ -42,7 +33,6 @@
           <w:lang w:val="en-GB"/>
         </w:rPr>
       </w:pPr>
-      <w:proofErr w:type="spellStart"/>
       <w:r>
         <w:rPr>
           <w:lang w:val="en-GB"/>
@@ -55,48 +45,48 @@
         </w:rPr>
         <w:t>n</w:t>
       </w:r>
-      <w:proofErr w:type="spellEnd"/>
       <w:r>
         <w:rPr>
           <w:lang w:val="en-GB"/>
         </w:rPr>
-        <w:t xml:space="preserve"> Path = C:\Python27</w:t>
+        <w:t xml:space="preserve"> Path = C:\Python</w:t>
       </w:r>
       <w:r>
         <w:rPr>
           <w:lang w:val="en-GB"/>
         </w:rPr>
+        <w:t>XX</w:t>
+      </w:r>
+      <w:r>
+        <w:rPr>
+          <w:lang w:val="en-GB"/>
+        </w:rPr>
         <w:t>,</w:t>
       </w:r>
       <w:r>
         <w:rPr>
           <w:lang w:val="en-GB"/>
         </w:rPr>
-        <w:t xml:space="preserve"> C:\Python27\S</w:t>
-      </w:r>
+        <w:t xml:space="preserve"> C:\PythonXX</w:t>
+      </w:r>
+      <w:bookmarkStart w:id="0" w:name="_GoBack"/>
+      <w:bookmarkEnd w:id="0"/>
       <w:r>
         <w:rPr>
           <w:lang w:val="en-GB"/>
         </w:rPr>
-        <w:t xml:space="preserve">cripts </w:t>
-      </w:r>
-      <w:proofErr w:type="spellStart"/>
+        <w:t>\S</w:t>
+      </w:r>
       <w:r>
         <w:rPr>
           <w:lang w:val="en-GB"/>
         </w:rPr>
-        <w:t>hinzufügen</w:t>
-      </w:r>
-      <w:proofErr w:type="spellEnd"/>
+        <w:t>cripts hinzufügen</w:t>
+      </w:r>
     </w:p>
     <w:p>
-      <w:proofErr w:type="spellStart"/>
-      <w:r>
-        <w:t>Cmd</w:t>
-      </w:r>
-      <w:proofErr w:type="spellEnd"/>
-      <w:r>
-        <w:t xml:space="preserve"> öffnen und InstallDependenciesForWindows.bat </w:t>
+      <w:r>
+        <w:t xml:space="preserve">Cmd öffnen und InstallDependenciesForWindows.bat </w:t>
       </w:r>
       <w:r>
         <w:t>ausführen</w:t>
@@ -129,7 +119,7 @@
                     <pic:cNvPicPr/>
                   </pic:nvPicPr>
                   <pic:blipFill>
-                    <a:blip r:embed="rId5"/>
+                    <a:blip r:embed="rId4"/>
                     <a:stretch>
                       <a:fillRect/>
                     </a:stretch>
@@ -172,7 +162,7 @@
                     <pic:cNvPicPr/>
                   </pic:nvPicPr>
                   <pic:blipFill>
-                    <a:blip r:embed="rId6"/>
+                    <a:blip r:embed="rId5"/>
                     <a:stretch>
                       <a:fillRect/>
                     </a:stretch>
@@ -635,6 +625,18 @@
       <w:u w:val="single"/>
     </w:rPr>
   </w:style>
+  <w:style w:type="character" w:styleId="BesuchterLink">
+    <w:name w:val="FollowedHyperlink"/>
+    <w:basedOn w:val="Absatz-Standardschriftart"/>
+    <w:uiPriority w:val="99"/>
+    <w:semiHidden/>
+    <w:unhideWhenUsed/>
+    <w:rsid w:val="00A875DC"/>
+    <w:rPr>
+      <w:color w:val="954F72" w:themeColor="followedHyperlink"/>
+      <w:u w:val="single"/>
+    </w:rPr>
+  </w:style>
 </w:styles>
 </file>
 

</xml_diff>